<commit_message>
Update payment of fees proforma document
</commit_message>
<xml_diff>
--- a/cheese/static/files/CHEESE-invoice-proforma-For-payment-of-survey-fees.docx
+++ b/cheese/static/files/CHEESE-invoice-proforma-For-payment-of-survey-fees.docx
@@ -33,7 +33,7 @@
                     <a:blip r:embed="rId4">
                       <a:extLst>
                         <a:ext uri="{28A0092B-C50C-407E-A947-70E740481C1C}">
-                          <a14:useLocalDpi xmlns="" xmlns:wpc="http://schemas.microsoft.com/office/word/2010/wordprocessingCanvas" xmlns:mo="http://schemas.microsoft.com/office/mac/office/2008/main" xmlns:mc="http://schemas.openxmlformats.org/markup-compatibility/2006" xmlns:mv="urn:schemas-microsoft-com:mac:vml" xmlns:o="urn:schemas-microsoft-com:office:office" xmlns:v="urn:schemas-microsoft-com:vml" xmlns:wp14="http://schemas.microsoft.com/office/word/2010/wordprocessingDrawing" xmlns:w10="urn:schemas-microsoft-com:office:word" xmlns:w="http://schemas.openxmlformats.org/wordprocessingml/2006/main" xmlns:w14="http://schemas.microsoft.com/office/word/2010/wordml" xmlns:wpg="http://schemas.microsoft.com/office/word/2010/wordprocessingGroup" xmlns:wpi="http://schemas.microsoft.com/office/word/2010/wordprocessingInk" xmlns:wps="http://schemas.microsoft.com/office/word/2010/wordprocessingShape" xmlns:a14="http://schemas.microsoft.com/office/drawing/2010/main" val="0"/>
+                          <a14:useLocalDpi xmlns:a14="http://schemas.microsoft.com/office/drawing/2010/main" xmlns:wps="http://schemas.microsoft.com/office/word/2010/wordprocessingShape" xmlns:wpi="http://schemas.microsoft.com/office/word/2010/wordprocessingInk" xmlns:wpg="http://schemas.microsoft.com/office/word/2010/wordprocessingGroup" xmlns:w14="http://schemas.microsoft.com/office/word/2010/wordml" xmlns:w="http://schemas.openxmlformats.org/wordprocessingml/2006/main" xmlns:w10="urn:schemas-microsoft-com:office:word" xmlns:wp14="http://schemas.microsoft.com/office/word/2010/wordprocessingDrawing" xmlns:v="urn:schemas-microsoft-com:vml" xmlns:o="urn:schemas-microsoft-com:office:office" xmlns:mv="urn:schemas-microsoft-com:mac:vml" xmlns:mc="http://schemas.openxmlformats.org/markup-compatibility/2006" xmlns:mo="http://schemas.microsoft.com/office/mac/office/2008/main" xmlns:wpc="http://schemas.microsoft.com/office/word/2010/wordprocessingCanvas" xmlns="" val="0"/>
                         </a:ext>
                       </a:extLst>
                     </a:blip>
@@ -180,7 +180,7 @@
         <w:rPr>
           <w:b/>
         </w:rPr>
-        <w:t>7</w:t>
+        <w:t>8</w:t>
       </w:r>
     </w:p>
     <w:p>
@@ -532,7 +532,19 @@
         <w:rPr>
           <w:b/>
         </w:rPr>
-        <w:t>After your training surveys with Brian Harper and being signed off by Brian to lead surveys, y</w:t>
+        <w:t>After your training surveys with Brian Harper and being signed off to lead surveys</w:t>
+      </w:r>
+      <w:r>
+        <w:rPr>
+          <w:b/>
+        </w:rPr>
+        <w:t xml:space="preserve"> (generally after you’ve led one further survey with an experienced ET)</w:t>
+      </w:r>
+      <w:r>
+        <w:rPr>
+          <w:b/>
+        </w:rPr>
+        <w:t>, y</w:t>
       </w:r>
       <w:r>
         <w:rPr>
@@ -569,7 +581,19 @@
         <w:rPr>
           <w:b/>
         </w:rPr>
-        <w:t>s that you assisted with, but did not lead, no payment can be claimed</w:t>
+        <w:t xml:space="preserve">s that you assisted with, but did not lead, </w:t>
+      </w:r>
+      <w:r>
+        <w:rPr>
+          <w:b/>
+        </w:rPr>
+        <w:t>£20</w:t>
+      </w:r>
+      <w:r>
+        <w:rPr>
+          <w:b/>
+        </w:rPr>
+        <w:t xml:space="preserve"> can be claimed</w:t>
       </w:r>
       <w:r>
         <w:rPr>
@@ -584,7 +608,10 @@
         <w:t xml:space="preserve"> </w:t>
       </w:r>
       <w:r>
-        <w:t xml:space="preserve">However, valid survey expenses – such as car mileage – can be claimed using the separate expenses form whether you led or assisted with a survey (expenses form available here: </w:t>
+        <w:t>V</w:t>
+      </w:r>
+      <w:r>
+        <w:t xml:space="preserve">alid survey expenses – such as car mileage – can be claimed using the separate expenses form whether you led or assisted with a survey (expenses form available here: </w:t>
       </w:r>
       <w:hyperlink r:id="rId5" w:history="1">
         <w:r>
@@ -735,11 +762,6 @@
           <w:t>njclack@yahoo.com</w:t>
         </w:r>
       </w:hyperlink>
-    </w:p>
-    <w:p>
-      <w:pPr>
-        <w:ind w:right="-347"/>
-      </w:pPr>
     </w:p>
     <w:sectPr>
       <w:pgSz w:w="11900" w:h="16840"/>

</xml_diff>